<commit_message>
Final do exercicio de avaliacao
</commit_message>
<xml_diff>
--- a/EC/S3EA/E5/E5.docx
+++ b/EC/S3EA/E5/E5.docx
@@ -83,6 +83,49 @@
       </w:r>
       <w:r>
         <w:t>as as classes de cada elemento</w:t>
+      </w:r>
+      <w:r>
+        <w:t xml:space="preserve">. Enquanto que na segunda se faz com que sejam apresentadas as classes para apenas o elemento </w:t>
+      </w:r>
+      <w:r>
+        <w:rPr>
+          <w:b/>
+          <w:bCs/>
+        </w:rPr>
+        <w:t>s1</w:t>
+      </w:r>
+      <w:r>
+        <w:t xml:space="preserve">, na segunda são apresentadas as classes para dois elementos </w:t>
+      </w:r>
+      <w:r>
+        <w:rPr>
+          <w:b/>
+          <w:bCs/>
+        </w:rPr>
+        <w:t>s1</w:t>
+      </w:r>
+      <w:r>
+        <w:t xml:space="preserve"> e</w:t>
+      </w:r>
+      <w:r>
+        <w:rPr>
+          <w:b/>
+          <w:bCs/>
+        </w:rPr>
+        <w:t xml:space="preserve"> s2 </w:t>
+      </w:r>
+      <w:r>
+        <w:t xml:space="preserve">mas através do </w:t>
+      </w:r>
+      <w:r>
+        <w:rPr>
+          <w:b/>
+          <w:bCs/>
+        </w:rPr>
+        <w:t>FILTER(s1=s2)</w:t>
+      </w:r>
+      <w:r>
+        <w:t>, então passa a ser para o mesmo elemento. Logo, fazem as duas o mesmo.</w:t>
       </w:r>
     </w:p>
     <w:p>

</xml_diff>